<commit_message>
Criação de DLL e DML em Banco de dados com Python
</commit_message>
<xml_diff>
--- a/ATIVIDADE – APLICANDO FUNÇÕES NO CRUD.docx
+++ b/ATIVIDADE – APLICANDO FUNÇÕES NO CRUD.docx
@@ -139,8 +139,14 @@
           <w:ilvl w:val="1"/>
           <w:numId w:val="1"/>
         </w:numPr>
-      </w:pPr>
-      <w:r>
+        <w:rPr>
+          <w:color w:val="4EA72E" w:themeColor="accent6"/>
+        </w:rPr>
+      </w:pPr>
+      <w:r>
+        <w:rPr>
+          <w:color w:val="4EA72E" w:themeColor="accent6"/>
+        </w:rPr>
         <w:t xml:space="preserve">Por exemplo, a função de leitura deve ser renomeada para </w:t>
       </w:r>
       <w:proofErr w:type="spellStart"/>
@@ -148,17 +154,27 @@
         <w:rPr>
           <w:b/>
           <w:bCs/>
+          <w:color w:val="4EA72E" w:themeColor="accent6"/>
         </w:rPr>
         <w:t>readTable</w:t>
       </w:r>
       <w:proofErr w:type="spellEnd"/>
       <w:r>
+        <w:rPr>
+          <w:color w:val="4EA72E" w:themeColor="accent6"/>
+        </w:rPr>
         <w:t>.</w:t>
       </w:r>
       <w:r>
-        <w:br/>
-      </w:r>
-      <w:r>
+        <w:rPr>
+          <w:color w:val="4EA72E" w:themeColor="accent6"/>
+        </w:rPr>
+        <w:br/>
+      </w:r>
+      <w:r>
+        <w:rPr>
+          <w:color w:val="4EA72E" w:themeColor="accent6"/>
+        </w:rPr>
         <w:br/>
       </w:r>
     </w:p>
@@ -170,6 +186,9 @@
         </w:numPr>
       </w:pPr>
       <w:r>
+        <w:rPr>
+          <w:color w:val="4EA72E" w:themeColor="accent6"/>
+        </w:rPr>
         <w:t>Funções de criação, atualização e exclusão devem ter mensagens que indiquem claramente sua execução.</w:t>
       </w:r>
       <w:r>
@@ -207,34 +226,54 @@
           <w:ilvl w:val="0"/>
           <w:numId w:val="2"/>
         </w:numPr>
-      </w:pPr>
-      <w:r>
+        <w:rPr>
+          <w:color w:val="4EA72E" w:themeColor="accent6"/>
+        </w:rPr>
+      </w:pPr>
+      <w:r>
+        <w:rPr>
+          <w:color w:val="4EA72E" w:themeColor="accent6"/>
+        </w:rPr>
         <w:t xml:space="preserve">No arquivo </w:t>
       </w:r>
       <w:r>
         <w:rPr>
           <w:b/>
           <w:bCs/>
+          <w:color w:val="4EA72E" w:themeColor="accent6"/>
         </w:rPr>
         <w:t>iteracaoUsuario.py</w:t>
       </w:r>
       <w:r>
+        <w:rPr>
+          <w:color w:val="4EA72E" w:themeColor="accent6"/>
+        </w:rPr>
         <w:t xml:space="preserve">, chame as funções do CRUD nas </w:t>
       </w:r>
       <w:r>
         <w:rPr>
           <w:b/>
           <w:bCs/>
+          <w:color w:val="4EA72E" w:themeColor="accent6"/>
         </w:rPr>
         <w:t>condicionais corretas</w:t>
       </w:r>
       <w:r>
+        <w:rPr>
+          <w:color w:val="4EA72E" w:themeColor="accent6"/>
+        </w:rPr>
         <w:t>, seguindo o fluxo de interação.</w:t>
       </w:r>
       <w:r>
-        <w:br/>
-      </w:r>
-      <w:r>
+        <w:rPr>
+          <w:color w:val="4EA72E" w:themeColor="accent6"/>
+        </w:rPr>
+        <w:br/>
+      </w:r>
+      <w:r>
+        <w:rPr>
+          <w:color w:val="4EA72E" w:themeColor="accent6"/>
+        </w:rPr>
         <w:br/>
       </w:r>
     </w:p>
@@ -244,14 +283,26 @@
           <w:ilvl w:val="0"/>
           <w:numId w:val="2"/>
         </w:numPr>
-      </w:pPr>
-      <w:r>
+        <w:rPr>
+          <w:color w:val="4EA72E" w:themeColor="accent6"/>
+        </w:rPr>
+      </w:pPr>
+      <w:r>
+        <w:rPr>
+          <w:color w:val="4EA72E" w:themeColor="accent6"/>
+        </w:rPr>
         <w:t>Exemplo de chamadas dentro do loop de interação:</w:t>
       </w:r>
       <w:r>
-        <w:br/>
-      </w:r>
-      <w:r>
+        <w:rPr>
+          <w:color w:val="4EA72E" w:themeColor="accent6"/>
+        </w:rPr>
+        <w:br/>
+      </w:r>
+      <w:r>
+        <w:rPr>
+          <w:color w:val="4EA72E" w:themeColor="accent6"/>
+        </w:rPr>
         <w:br/>
       </w:r>
     </w:p>
@@ -261,32 +312,54 @@
           <w:ilvl w:val="1"/>
           <w:numId w:val="2"/>
         </w:numPr>
-      </w:pPr>
-      <w:r>
+        <w:rPr>
+          <w:color w:val="4EA72E" w:themeColor="accent6"/>
+        </w:rPr>
+      </w:pPr>
+      <w:r>
+        <w:rPr>
+          <w:color w:val="4EA72E" w:themeColor="accent6"/>
+        </w:rPr>
         <w:t xml:space="preserve">A função de </w:t>
       </w:r>
       <w:r>
         <w:rPr>
           <w:b/>
           <w:bCs/>
+          <w:color w:val="4EA72E" w:themeColor="accent6"/>
         </w:rPr>
         <w:t>leitura</w:t>
       </w:r>
       <w:r>
+        <w:rPr>
+          <w:color w:val="4EA72E" w:themeColor="accent6"/>
+        </w:rPr>
         <w:t xml:space="preserve"> (</w:t>
       </w:r>
       <w:proofErr w:type="spellStart"/>
       <w:r>
+        <w:rPr>
+          <w:color w:val="4EA72E" w:themeColor="accent6"/>
+        </w:rPr>
         <w:t>readTable</w:t>
       </w:r>
       <w:proofErr w:type="spellEnd"/>
       <w:r>
+        <w:rPr>
+          <w:color w:val="4EA72E" w:themeColor="accent6"/>
+        </w:rPr>
         <w:t>) deve ser chamada na parte de listagem de tabelas.</w:t>
       </w:r>
       <w:r>
-        <w:br/>
-      </w:r>
-      <w:r>
+        <w:rPr>
+          <w:color w:val="4EA72E" w:themeColor="accent6"/>
+        </w:rPr>
+        <w:br/>
+      </w:r>
+      <w:r>
+        <w:rPr>
+          <w:color w:val="4EA72E" w:themeColor="accent6"/>
+        </w:rPr>
         <w:lastRenderedPageBreak/>
         <w:br/>
       </w:r>
@@ -297,24 +370,40 @@
           <w:ilvl w:val="1"/>
           <w:numId w:val="2"/>
         </w:numPr>
-      </w:pPr>
-      <w:r>
+        <w:rPr>
+          <w:color w:val="4EA72E" w:themeColor="accent6"/>
+        </w:rPr>
+      </w:pPr>
+      <w:r>
+        <w:rPr>
+          <w:color w:val="4EA72E" w:themeColor="accent6"/>
+        </w:rPr>
         <w:t xml:space="preserve">A função de </w:t>
       </w:r>
       <w:r>
         <w:rPr>
           <w:b/>
           <w:bCs/>
+          <w:color w:val="4EA72E" w:themeColor="accent6"/>
         </w:rPr>
         <w:t>criação</w:t>
       </w:r>
       <w:r>
+        <w:rPr>
+          <w:color w:val="4EA72E" w:themeColor="accent6"/>
+        </w:rPr>
         <w:t xml:space="preserve"> deve ser chamada quando o usuário escolher criar uma tabela.</w:t>
       </w:r>
       <w:r>
-        <w:br/>
-      </w:r>
-      <w:r>
+        <w:rPr>
+          <w:color w:val="4EA72E" w:themeColor="accent6"/>
+        </w:rPr>
+        <w:br/>
+      </w:r>
+      <w:r>
+        <w:rPr>
+          <w:color w:val="4EA72E" w:themeColor="accent6"/>
+        </w:rPr>
         <w:br/>
       </w:r>
     </w:p>
@@ -326,6 +415,9 @@
         </w:numPr>
       </w:pPr>
       <w:r>
+        <w:rPr>
+          <w:color w:val="4EA72E" w:themeColor="accent6"/>
+        </w:rPr>
         <w:t>As funções de atualização e exclusão devem ser chamadas nos momentos correspondentes (podem exibir mensagens ilustrativas).</w:t>
       </w:r>
       <w:r>
@@ -363,24 +455,40 @@
           <w:ilvl w:val="0"/>
           <w:numId w:val="3"/>
         </w:numPr>
-      </w:pPr>
-      <w:r>
+        <w:rPr>
+          <w:color w:val="4EA72E" w:themeColor="accent6"/>
+        </w:rPr>
+      </w:pPr>
+      <w:r>
+        <w:rPr>
+          <w:color w:val="4EA72E" w:themeColor="accent6"/>
+        </w:rPr>
         <w:t xml:space="preserve">Para cada função chamada, apenas </w:t>
       </w:r>
       <w:r>
         <w:rPr>
           <w:b/>
           <w:bCs/>
+          <w:color w:val="4EA72E" w:themeColor="accent6"/>
         </w:rPr>
         <w:t>exiba uma mensagem</w:t>
       </w:r>
       <w:r>
+        <w:rPr>
+          <w:color w:val="4EA72E" w:themeColor="accent6"/>
+        </w:rPr>
         <w:t xml:space="preserve"> indicando que a função foi acionada, exceto onde já existe funcionalidade real (como leitura de tabelas).</w:t>
       </w:r>
       <w:r>
-        <w:br/>
-      </w:r>
-      <w:r>
+        <w:rPr>
+          <w:color w:val="4EA72E" w:themeColor="accent6"/>
+        </w:rPr>
+        <w:br/>
+      </w:r>
+      <w:r>
+        <w:rPr>
+          <w:color w:val="4EA72E" w:themeColor="accent6"/>
+        </w:rPr>
         <w:br/>
       </w:r>
     </w:p>
@@ -390,24 +498,40 @@
           <w:ilvl w:val="0"/>
           <w:numId w:val="3"/>
         </w:numPr>
-      </w:pPr>
-      <w:r>
+        <w:rPr>
+          <w:color w:val="4EA72E" w:themeColor="accent6"/>
+        </w:rPr>
+      </w:pPr>
+      <w:r>
+        <w:rPr>
+          <w:color w:val="4EA72E" w:themeColor="accent6"/>
+        </w:rPr>
         <w:t xml:space="preserve">Mantenha a </w:t>
       </w:r>
       <w:r>
         <w:rPr>
           <w:b/>
           <w:bCs/>
+          <w:color w:val="4EA72E" w:themeColor="accent6"/>
         </w:rPr>
         <w:t>integração com a lógica de interação</w:t>
       </w:r>
       <w:r>
+        <w:rPr>
+          <w:color w:val="4EA72E" w:themeColor="accent6"/>
+        </w:rPr>
         <w:t xml:space="preserve"> implementada nas etapas anteriores.</w:t>
       </w:r>
       <w:r>
-        <w:br/>
-      </w:r>
-      <w:r>
+        <w:rPr>
+          <w:color w:val="4EA72E" w:themeColor="accent6"/>
+        </w:rPr>
+        <w:br/>
+      </w:r>
+      <w:r>
+        <w:rPr>
+          <w:color w:val="4EA72E" w:themeColor="accent6"/>
+        </w:rPr>
         <w:br/>
       </w:r>
     </w:p>
@@ -419,6 +543,9 @@
         </w:numPr>
       </w:pPr>
       <w:r>
+        <w:rPr>
+          <w:color w:val="4EA72E" w:themeColor="accent6"/>
+        </w:rPr>
         <w:t>Garanta que o fluxo de loops, condicionais e importações continue funcionando corretamente.</w:t>
       </w:r>
       <w:r>
@@ -451,7 +578,15 @@
       </w:r>
     </w:p>
     <w:p>
-      <w:r>
+      <w:pPr>
+        <w:rPr>
+          <w:color w:val="4EA72E" w:themeColor="accent6"/>
+        </w:rPr>
+      </w:pPr>
+      <w:r>
+        <w:rPr>
+          <w:color w:val="4EA72E" w:themeColor="accent6"/>
+        </w:rPr>
         <w:t>Após finalizar a integração das funções:</w:t>
       </w:r>
     </w:p>
@@ -461,14 +596,26 @@
           <w:ilvl w:val="0"/>
           <w:numId w:val="4"/>
         </w:numPr>
-      </w:pPr>
-      <w:r>
+        <w:rPr>
+          <w:color w:val="4EA72E" w:themeColor="accent6"/>
+        </w:rPr>
+      </w:pPr>
+      <w:r>
+        <w:rPr>
+          <w:color w:val="4EA72E" w:themeColor="accent6"/>
+        </w:rPr>
         <w:t>Abra o terminal na pasta raiz do projeto.</w:t>
       </w:r>
       <w:r>
-        <w:br/>
-      </w:r>
-      <w:r>
+        <w:rPr>
+          <w:color w:val="4EA72E" w:themeColor="accent6"/>
+        </w:rPr>
+        <w:br/>
+      </w:r>
+      <w:r>
+        <w:rPr>
+          <w:color w:val="4EA72E" w:themeColor="accent6"/>
+        </w:rPr>
         <w:br/>
       </w:r>
     </w:p>
@@ -478,38 +625,68 @@
           <w:ilvl w:val="0"/>
           <w:numId w:val="4"/>
         </w:numPr>
-      </w:pPr>
-      <w:r>
+        <w:rPr>
+          <w:color w:val="4EA72E" w:themeColor="accent6"/>
+        </w:rPr>
+      </w:pPr>
+      <w:r>
+        <w:rPr>
+          <w:color w:val="4EA72E" w:themeColor="accent6"/>
+        </w:rPr>
         <w:t>Execute os comandos para enviar as alterações ao repositório (</w:t>
       </w:r>
       <w:proofErr w:type="spellStart"/>
       <w:r>
+        <w:rPr>
+          <w:color w:val="4EA72E" w:themeColor="accent6"/>
+        </w:rPr>
         <w:t>add</w:t>
       </w:r>
       <w:proofErr w:type="spellEnd"/>
       <w:r>
+        <w:rPr>
+          <w:color w:val="4EA72E" w:themeColor="accent6"/>
+        </w:rPr>
         <w:t xml:space="preserve">, </w:t>
       </w:r>
       <w:proofErr w:type="spellStart"/>
       <w:r>
+        <w:rPr>
+          <w:color w:val="4EA72E" w:themeColor="accent6"/>
+        </w:rPr>
         <w:t>commit</w:t>
       </w:r>
       <w:proofErr w:type="spellEnd"/>
       <w:r>
+        <w:rPr>
+          <w:color w:val="4EA72E" w:themeColor="accent6"/>
+        </w:rPr>
         <w:t xml:space="preserve"> e </w:t>
       </w:r>
       <w:proofErr w:type="spellStart"/>
       <w:r>
+        <w:rPr>
+          <w:color w:val="4EA72E" w:themeColor="accent6"/>
+        </w:rPr>
         <w:t>push</w:t>
       </w:r>
       <w:proofErr w:type="spellEnd"/>
       <w:r>
+        <w:rPr>
+          <w:color w:val="4EA72E" w:themeColor="accent6"/>
+        </w:rPr>
         <w:t>).</w:t>
       </w:r>
       <w:r>
-        <w:br/>
-      </w:r>
-      <w:r>
+        <w:rPr>
+          <w:color w:val="4EA72E" w:themeColor="accent6"/>
+        </w:rPr>
+        <w:br/>
+      </w:r>
+      <w:r>
+        <w:rPr>
+          <w:color w:val="4EA72E" w:themeColor="accent6"/>
+        </w:rPr>
         <w:br/>
       </w:r>
     </w:p>
@@ -519,15 +696,27 @@
           <w:ilvl w:val="0"/>
           <w:numId w:val="4"/>
         </w:numPr>
-      </w:pPr>
-      <w:r>
+        <w:rPr>
+          <w:color w:val="4EA72E" w:themeColor="accent6"/>
+        </w:rPr>
+      </w:pPr>
+      <w:r>
+        <w:rPr>
+          <w:color w:val="4EA72E" w:themeColor="accent6"/>
+        </w:rPr>
         <w:lastRenderedPageBreak/>
         <w:t>Confirme no GitHub se os arquivos foram atualizados corretamente.</w:t>
       </w:r>
       <w:r>
-        <w:br/>
-      </w:r>
-      <w:r>
+        <w:rPr>
+          <w:color w:val="4EA72E" w:themeColor="accent6"/>
+        </w:rPr>
+        <w:br/>
+      </w:r>
+      <w:r>
+        <w:rPr>
+          <w:color w:val="4EA72E" w:themeColor="accent6"/>
+        </w:rPr>
         <w:br/>
       </w:r>
     </w:p>
@@ -539,9 +728,15 @@
         </w:numPr>
       </w:pPr>
       <w:r>
+        <w:rPr>
+          <w:color w:val="4EA72E" w:themeColor="accent6"/>
+        </w:rPr>
         <w:t>Envie o link do repositório ao professor para verificação da atividade.</w:t>
       </w:r>
       <w:r>
+        <w:rPr>
+          <w:color w:val="4EA72E" w:themeColor="accent6"/>
+        </w:rPr>
         <w:br/>
       </w:r>
       <w:r>

</xml_diff>